<commit_message>
added intro and background
</commit_message>
<xml_diff>
--- a/Documents/according_to_format_repot.docx
+++ b/Documents/according_to_format_repot.docx
@@ -120,16 +120,16 @@
           <w:lang w:val="en-US" w:bidi="mr-IN"/>
         </w:rPr>
         <w:drawing>
-          <wp:anchor distT="0" distB="0" distL="114300" distR="114300" simplePos="0" relativeHeight="251657728" behindDoc="0" locked="0" layoutInCell="1" allowOverlap="1" wp14:anchorId="5386A6EC" wp14:editId="6FBE9156">
+          <wp:anchor distT="0" distB="0" distL="114300" distR="114300" simplePos="0" relativeHeight="251657728" behindDoc="0" locked="0" layoutInCell="1" allowOverlap="1" wp14:anchorId="5386A6EC" wp14:editId="401FCFFA">
             <wp:simplePos x="0" y="0"/>
-            <wp:positionH relativeFrom="column">
-              <wp:posOffset>2528626</wp:posOffset>
+            <wp:positionH relativeFrom="page">
+              <wp:align>center</wp:align>
             </wp:positionH>
             <wp:positionV relativeFrom="paragraph">
-              <wp:posOffset>214616</wp:posOffset>
+              <wp:posOffset>145959</wp:posOffset>
             </wp:positionV>
             <wp:extent cx="1488203" cy="1487156"/>
-            <wp:effectExtent l="19050" t="0" r="0" b="0"/>
+            <wp:effectExtent l="0" t="0" r="0" b="0"/>
             <wp:wrapNone/>
             <wp:docPr id="2" name="Picture 2" descr="logo"/>
             <wp:cNvGraphicFramePr>
@@ -200,6 +200,15 @@
     </w:p>
     <w:p>
       <w:pPr>
+        <w:rPr>
+          <w:i/>
+          <w:sz w:val="28"/>
+          <w:szCs w:val="28"/>
+        </w:rPr>
+      </w:pPr>
+    </w:p>
+    <w:p>
+      <w:pPr>
         <w:jc w:val="center"/>
         <w:rPr>
           <w:i/>
@@ -240,23 +249,21 @@
     </w:p>
     <w:p>
       <w:pPr>
-        <w:jc w:val="center"/>
-        <w:rPr>
-          <w:i/>
-          <w:sz w:val="28"/>
-          <w:szCs w:val="28"/>
-        </w:rPr>
-      </w:pPr>
-    </w:p>
-    <w:p>
-      <w:pPr>
-        <w:jc w:val="center"/>
-        <w:rPr>
-          <w:i/>
-          <w:sz w:val="28"/>
-          <w:szCs w:val="28"/>
-        </w:rPr>
-      </w:pPr>
+        <w:ind w:left="2880" w:firstLine="720"/>
+        <w:rPr>
+          <w:i/>
+          <w:sz w:val="28"/>
+          <w:szCs w:val="28"/>
+        </w:rPr>
+      </w:pPr>
+      <w:r>
+        <w:rPr>
+          <w:i/>
+          <w:sz w:val="28"/>
+          <w:szCs w:val="28"/>
+        </w:rPr>
+        <w:t xml:space="preserve">       </w:t>
+      </w:r>
       <w:r>
         <w:rPr>
           <w:i/>
@@ -268,13 +275,21 @@
     </w:p>
     <w:p>
       <w:pPr>
-        <w:jc w:val="center"/>
-        <w:rPr>
-          <w:i/>
-          <w:sz w:val="28"/>
-          <w:szCs w:val="28"/>
-        </w:rPr>
-      </w:pPr>
+        <w:ind w:left="2160" w:firstLine="720"/>
+        <w:rPr>
+          <w:i/>
+          <w:sz w:val="28"/>
+          <w:szCs w:val="28"/>
+        </w:rPr>
+      </w:pPr>
+      <w:r>
+        <w:rPr>
+          <w:i/>
+          <w:sz w:val="28"/>
+          <w:szCs w:val="28"/>
+        </w:rPr>
+        <w:t xml:space="preserve">       </w:t>
+      </w:r>
       <w:r>
         <w:rPr>
           <w:i/>
@@ -940,13 +955,11 @@
     <w:p/>
     <w:p>
       <w:pPr>
+        <w:spacing w:line="276" w:lineRule="auto"/>
         <w:jc w:val="both"/>
       </w:pPr>
       <w:r>
-        <w:t xml:space="preserve">This is to certify that the </w:t>
-      </w:r>
-      <w:r>
-        <w:t>project “</w:t>
+        <w:t>This is to certify that the project “</w:t>
       </w:r>
       <w:r>
         <w:rPr>
@@ -1002,14 +1015,12 @@
         <w:t>h</w:t>
       </w:r>
       <w:r>
-        <w:t>as</w:t>
-      </w:r>
-      <w:r>
-        <w:t xml:space="preserve"> been successfully completed by</w:t>
-      </w:r>
-    </w:p>
-    <w:p>
-      <w:pPr>
+        <w:t>as been successfully completed by</w:t>
+      </w:r>
+    </w:p>
+    <w:p>
+      <w:pPr>
+        <w:spacing w:line="276" w:lineRule="auto"/>
         <w:jc w:val="both"/>
       </w:pPr>
     </w:p>
@@ -1041,6 +1052,7 @@
           </w:tcPr>
           <w:p>
             <w:pPr>
+              <w:spacing w:line="276" w:lineRule="auto"/>
               <w:jc w:val="both"/>
             </w:pPr>
           </w:p>
@@ -1051,6 +1063,7 @@
           </w:tcPr>
           <w:p>
             <w:pPr>
+              <w:spacing w:line="276" w:lineRule="auto"/>
               <w:jc w:val="both"/>
             </w:pPr>
           </w:p>
@@ -1061,6 +1074,7 @@
           </w:tcPr>
           <w:p>
             <w:pPr>
+              <w:spacing w:line="276" w:lineRule="auto"/>
               <w:jc w:val="both"/>
             </w:pPr>
             <w:r>
@@ -1074,6 +1088,7 @@
           </w:tcPr>
           <w:p>
             <w:pPr>
+              <w:spacing w:line="276" w:lineRule="auto"/>
               <w:jc w:val="both"/>
             </w:pPr>
           </w:p>
@@ -1084,6 +1099,7 @@
           </w:tcPr>
           <w:p>
             <w:pPr>
+              <w:spacing w:line="276" w:lineRule="auto"/>
               <w:jc w:val="both"/>
             </w:pPr>
           </w:p>
@@ -1096,6 +1112,7 @@
           </w:tcPr>
           <w:p>
             <w:pPr>
+              <w:spacing w:line="276" w:lineRule="auto"/>
               <w:jc w:val="both"/>
             </w:pPr>
           </w:p>
@@ -1106,6 +1123,7 @@
           </w:tcPr>
           <w:p>
             <w:pPr>
+              <w:spacing w:line="276" w:lineRule="auto"/>
               <w:jc w:val="both"/>
             </w:pPr>
           </w:p>
@@ -1116,6 +1134,7 @@
           </w:tcPr>
           <w:p>
             <w:pPr>
+              <w:spacing w:line="276" w:lineRule="auto"/>
               <w:jc w:val="both"/>
             </w:pPr>
             <w:r>
@@ -1137,6 +1156,7 @@
           </w:tcPr>
           <w:p>
             <w:pPr>
+              <w:spacing w:line="276" w:lineRule="auto"/>
               <w:jc w:val="both"/>
             </w:pPr>
           </w:p>
@@ -1147,6 +1167,7 @@
           </w:tcPr>
           <w:p>
             <w:pPr>
+              <w:spacing w:line="276" w:lineRule="auto"/>
               <w:jc w:val="both"/>
             </w:pPr>
           </w:p>
@@ -1159,6 +1180,7 @@
           </w:tcPr>
           <w:p>
             <w:pPr>
+              <w:spacing w:line="276" w:lineRule="auto"/>
               <w:jc w:val="both"/>
             </w:pPr>
           </w:p>
@@ -1169,6 +1191,7 @@
           </w:tcPr>
           <w:p>
             <w:pPr>
+              <w:spacing w:line="276" w:lineRule="auto"/>
               <w:jc w:val="both"/>
             </w:pPr>
           </w:p>
@@ -1179,6 +1202,7 @@
           </w:tcPr>
           <w:p>
             <w:pPr>
+              <w:spacing w:line="276" w:lineRule="auto"/>
               <w:jc w:val="both"/>
             </w:pPr>
             <w:proofErr w:type="spellStart"/>
@@ -1197,6 +1221,7 @@
           </w:tcPr>
           <w:p>
             <w:pPr>
+              <w:spacing w:line="276" w:lineRule="auto"/>
               <w:jc w:val="both"/>
             </w:pPr>
           </w:p>
@@ -1207,6 +1232,7 @@
           </w:tcPr>
           <w:p>
             <w:pPr>
+              <w:spacing w:line="276" w:lineRule="auto"/>
               <w:jc w:val="both"/>
             </w:pPr>
           </w:p>
@@ -1215,16 +1241,21 @@
     </w:tbl>
     <w:p>
       <w:pPr>
+        <w:spacing w:line="276" w:lineRule="auto"/>
         <w:jc w:val="both"/>
       </w:pPr>
     </w:p>
-    <w:p/>
+    <w:p>
+      <w:pPr>
+        <w:spacing w:line="276" w:lineRule="auto"/>
+      </w:pPr>
+    </w:p>
     <w:p>
       <w:pPr>
         <w:tabs>
           <w:tab w:val="left" w:pos="10440"/>
         </w:tabs>
-        <w:spacing w:line="360" w:lineRule="auto"/>
+        <w:spacing w:line="276" w:lineRule="auto"/>
         <w:ind w:right="-54"/>
         <w:jc w:val="both"/>
       </w:pPr>
@@ -1249,14 +1280,14 @@
         <w:tabs>
           <w:tab w:val="left" w:pos="10440"/>
         </w:tabs>
-        <w:spacing w:line="360" w:lineRule="auto"/>
+        <w:spacing w:line="276" w:lineRule="auto"/>
         <w:ind w:right="-54"/>
         <w:jc w:val="both"/>
       </w:pPr>
     </w:p>
     <w:p>
       <w:pPr>
-        <w:spacing w:line="360" w:lineRule="auto"/>
+        <w:spacing w:line="276" w:lineRule="auto"/>
         <w:ind w:right="-54"/>
         <w:jc w:val="both"/>
       </w:pPr>
@@ -1266,14 +1297,14 @@
     </w:p>
     <w:p>
       <w:pPr>
-        <w:spacing w:line="360" w:lineRule="auto"/>
+        <w:spacing w:line="276" w:lineRule="auto"/>
         <w:ind w:right="-54"/>
         <w:jc w:val="both"/>
       </w:pPr>
     </w:p>
     <w:p>
       <w:pPr>
-        <w:spacing w:line="360" w:lineRule="auto"/>
+        <w:spacing w:line="276" w:lineRule="auto"/>
         <w:ind w:right="-54"/>
         <w:jc w:val="both"/>
       </w:pPr>
@@ -1346,6 +1377,14 @@
       </w:r>
       <w:r>
         <w:tab/>
+      </w:r>
+      <w:r>
+        <w:tab/>
+      </w:r>
+      <w:r>
+        <w:tab/>
+      </w:r>
+      <w:r>
         <w:t>(</w:t>
       </w:r>
       <w:proofErr w:type="spellStart"/>
@@ -1429,6 +1468,13 @@
         <w:rPr>
           <w:lang w:val="fr-FR"/>
         </w:rPr>
+        <w:tab/>
+      </w:r>
+      <w:r>
+        <w:rPr>
+          <w:lang w:val="fr-FR"/>
+        </w:rPr>
+        <w:tab/>
         <w:t>H.O.D</w:t>
       </w:r>
       <w:proofErr w:type="gramEnd"/>
@@ -1513,14 +1559,21 @@
       <w:pPr>
         <w:pStyle w:val="Heading3"/>
       </w:pPr>
-      <w:r>
-        <w:lastRenderedPageBreak/>
+    </w:p>
+    <w:p>
+      <w:pPr>
+        <w:pStyle w:val="Heading3"/>
+      </w:pPr>
+      <w:r>
         <w:t>ACKNOWLEDGEMENT</w:t>
       </w:r>
     </w:p>
     <w:p/>
     <w:p/>
     <w:p>
+      <w:pPr>
+        <w:spacing w:line="360" w:lineRule="auto"/>
+      </w:pPr>
       <w:r>
         <w:tab/>
       </w:r>
@@ -1529,8 +1582,15 @@
         <w:t>The ‘Smart Wireless Pick and Place Robot’ designed and develop by us is a small effort in taking a step towards automation in day to day life things.</w:t>
       </w:r>
     </w:p>
-    <w:p/>
-    <w:p>
+    <w:p>
+      <w:pPr>
+        <w:spacing w:line="360" w:lineRule="auto"/>
+      </w:pPr>
+    </w:p>
+    <w:p>
+      <w:pPr>
+        <w:spacing w:line="360" w:lineRule="auto"/>
+      </w:pPr>
       <w:r>
         <w:tab/>
         <w:t xml:space="preserve">At </w:t>
@@ -1560,8 +1620,15 @@
         <w:t xml:space="preserve"> for Motivating us to implement such idea and also keeping us on track throughout the project by providing constant guidance and all the support we required to complete the project.</w:t>
       </w:r>
     </w:p>
-    <w:p/>
-    <w:p>
+    <w:p>
+      <w:pPr>
+        <w:spacing w:line="360" w:lineRule="auto"/>
+      </w:pPr>
+    </w:p>
+    <w:p>
+      <w:pPr>
+        <w:spacing w:line="360" w:lineRule="auto"/>
+      </w:pPr>
       <w:r>
         <w:tab/>
         <w:t xml:space="preserve">We are also grateful and indebted to </w:t>
@@ -1580,15 +1647,29 @@
         <w:t xml:space="preserve">  for constantly putting efforts to enhance our skills and required knowledge about various aspects that are required for making a successful project.</w:t>
       </w:r>
     </w:p>
-    <w:p/>
-    <w:p>
+    <w:p>
+      <w:pPr>
+        <w:spacing w:line="360" w:lineRule="auto"/>
+      </w:pPr>
+    </w:p>
+    <w:p>
+      <w:pPr>
+        <w:spacing w:line="360" w:lineRule="auto"/>
+      </w:pPr>
       <w:r>
         <w:tab/>
         <w:t>We are also thankful to entire teaching and non-teaching staff of the electronics and Telecommunication Department.</w:t>
       </w:r>
     </w:p>
-    <w:p/>
-    <w:p>
+    <w:p>
+      <w:pPr>
+        <w:spacing w:line="360" w:lineRule="auto"/>
+      </w:pPr>
+    </w:p>
+    <w:p>
+      <w:pPr>
+        <w:spacing w:line="360" w:lineRule="auto"/>
+      </w:pPr>
       <w:r>
         <w:tab/>
         <w:t xml:space="preserve">Last but not the least we would </w:t>
@@ -1663,6 +1744,7 @@
     </w:p>
     <w:p>
       <w:pPr>
+        <w:spacing w:line="360" w:lineRule="auto"/>
         <w:ind w:left="6480"/>
       </w:pPr>
       <w:r>
@@ -1671,6 +1753,7 @@
     </w:p>
     <w:p>
       <w:pPr>
+        <w:spacing w:line="360" w:lineRule="auto"/>
         <w:ind w:left="6480"/>
       </w:pPr>
       <w:r>
@@ -1680,11 +1763,14 @@
       <w:r>
         <w:t>Vitore</w:t>
       </w:r>
-    </w:p>
-    <w:p>
-      <w:pPr>
+      <w:proofErr w:type="spellEnd"/>
+    </w:p>
+    <w:p>
+      <w:pPr>
+        <w:spacing w:line="360" w:lineRule="auto"/>
         <w:ind w:left="6480"/>
       </w:pPr>
+      <w:proofErr w:type="spellStart"/>
       <w:r>
         <w:t>Tejas</w:t>
       </w:r>
@@ -1774,137 +1860,10 @@
           </w:p>
         </w:tc>
       </w:tr>
-      <w:tr>
-        <w:tc>
-          <w:tcPr>
-            <w:tcW w:w="2102" w:type="dxa"/>
-          </w:tcPr>
-          <w:p>
-            <w:pPr>
-              <w:jc w:val="both"/>
-              <w:rPr>
-                <w:i/>
-              </w:rPr>
-            </w:pPr>
-          </w:p>
-        </w:tc>
-      </w:tr>
-      <w:tr>
-        <w:tc>
-          <w:tcPr>
-            <w:tcW w:w="2102" w:type="dxa"/>
-          </w:tcPr>
-          <w:p>
-            <w:pPr>
-              <w:jc w:val="both"/>
-              <w:rPr>
-                <w:i/>
-              </w:rPr>
-            </w:pPr>
-          </w:p>
-        </w:tc>
-      </w:tr>
-      <w:tr>
-        <w:tc>
-          <w:tcPr>
-            <w:tcW w:w="2102" w:type="dxa"/>
-          </w:tcPr>
-          <w:p>
-            <w:pPr>
-              <w:jc w:val="both"/>
-              <w:rPr>
-                <w:i/>
-              </w:rPr>
-            </w:pPr>
-          </w:p>
-        </w:tc>
-      </w:tr>
-      <w:tr>
-        <w:tc>
-          <w:tcPr>
-            <w:tcW w:w="2102" w:type="dxa"/>
-          </w:tcPr>
-          <w:p>
-            <w:pPr>
-              <w:jc w:val="both"/>
-              <w:rPr>
-                <w:i/>
-              </w:rPr>
-            </w:pPr>
-          </w:p>
-        </w:tc>
-      </w:tr>
-      <w:tr>
-        <w:tc>
-          <w:tcPr>
-            <w:tcW w:w="2102" w:type="dxa"/>
-          </w:tcPr>
-          <w:p>
-            <w:pPr>
-              <w:jc w:val="both"/>
-              <w:rPr>
-                <w:i/>
-              </w:rPr>
-            </w:pPr>
-          </w:p>
-        </w:tc>
-      </w:tr>
-      <w:tr>
-        <w:tc>
-          <w:tcPr>
-            <w:tcW w:w="2102" w:type="dxa"/>
-          </w:tcPr>
-          <w:p>
-            <w:pPr>
-              <w:jc w:val="both"/>
-              <w:rPr>
-                <w:i/>
-              </w:rPr>
-            </w:pPr>
-          </w:p>
-        </w:tc>
-      </w:tr>
     </w:tbl>
-    <w:p/>
-    <w:p/>
-    <w:p>
-      <w:pPr>
-        <w:jc w:val="center"/>
-        <w:outlineLvl w:val="0"/>
-        <w:rPr>
-          <w:b/>
-          <w:sz w:val="28"/>
-          <w:szCs w:val="28"/>
-          <w:u w:val="single"/>
-        </w:rPr>
-      </w:pPr>
-    </w:p>
-    <w:p>
-      <w:pPr>
-        <w:jc w:val="center"/>
-        <w:outlineLvl w:val="0"/>
-        <w:rPr>
-          <w:b/>
-          <w:sz w:val="28"/>
-          <w:szCs w:val="28"/>
-          <w:u w:val="single"/>
-        </w:rPr>
-      </w:pPr>
-    </w:p>
-    <w:p>
-      <w:pPr>
-        <w:outlineLvl w:val="0"/>
-        <w:rPr>
-          <w:b/>
-          <w:sz w:val="28"/>
-          <w:szCs w:val="28"/>
-          <w:u w:val="single"/>
-        </w:rPr>
-      </w:pPr>
-    </w:p>
-    <w:p>
-      <w:pPr>
-        <w:ind w:left="4320"/>
+    <w:p>
+      <w:pPr>
+        <w:ind w:left="2880" w:firstLine="720"/>
         <w:outlineLvl w:val="0"/>
         <w:rPr>
           <w:b/>
@@ -2096,10 +2055,7 @@
               <w:outlineLvl w:val="0"/>
             </w:pPr>
             <w:r>
-              <w:t>2</w:t>
-            </w:r>
-            <w:r>
-              <w:t>.</w:t>
+              <w:t>2.</w:t>
             </w:r>
           </w:p>
         </w:tc>
@@ -2114,10 +2070,7 @@
               <w:outlineLvl w:val="0"/>
             </w:pPr>
             <w:r>
-              <w:t>BACKGROUND</w:t>
-            </w:r>
-            <w:r>
-              <w:t>………...……………</w:t>
+              <w:t>BACKGROUND………...……………</w:t>
             </w:r>
             <w:r>
               <w:t>.</w:t>
@@ -2151,10 +2104,7 @@
               <w:outlineLvl w:val="0"/>
             </w:pPr>
             <w:r>
-              <w:t>3</w:t>
-            </w:r>
-            <w:r>
-              <w:t>.</w:t>
+              <w:t>3.</w:t>
             </w:r>
           </w:p>
         </w:tc>
@@ -2169,10 +2119,7 @@
               <w:outlineLvl w:val="0"/>
             </w:pPr>
             <w:r>
-              <w:t>BLOCK DIAGRAM</w:t>
-            </w:r>
-            <w:r>
-              <w:t>…………………………..</w:t>
+              <w:t>BLOCK DIAGRAM…………………………..</w:t>
             </w:r>
             <w:r>
               <w:t>.</w:t>
@@ -2206,10 +2153,7 @@
               <w:outlineLvl w:val="0"/>
             </w:pPr>
             <w:r>
-              <w:t>4</w:t>
-            </w:r>
-            <w:r>
-              <w:t>.</w:t>
+              <w:t>4.</w:t>
             </w:r>
           </w:p>
         </w:tc>
@@ -2224,10 +2168,7 @@
               <w:outlineLvl w:val="0"/>
             </w:pPr>
             <w:r>
-              <w:t>ELECTRONIC AND HARDWARE DESIGN ASPECTS</w:t>
-            </w:r>
-            <w:r>
-              <w:t>…………………...</w:t>
+              <w:t>ELECTRONIC AND HARDWARE DESIGN ASPECTS…………………...</w:t>
             </w:r>
             <w:r>
               <w:t>.</w:t>
@@ -2264,10 +2205,7 @@
               <w:outlineLvl w:val="0"/>
             </w:pPr>
             <w:r>
-              <w:t>5</w:t>
-            </w:r>
-            <w:r>
-              <w:t>.</w:t>
+              <w:t>5.</w:t>
             </w:r>
           </w:p>
         </w:tc>
@@ -2288,10 +2226,7 @@
               <w:t xml:space="preserve"> AS</w:t>
             </w:r>
             <w:r>
-              <w:t>PECTS</w:t>
-            </w:r>
-            <w:r>
-              <w:t>……………………</w:t>
+              <w:t>PECTS……………………</w:t>
             </w:r>
           </w:p>
         </w:tc>
@@ -2322,10 +2257,7 @@
               <w:outlineLvl w:val="0"/>
             </w:pPr>
             <w:r>
-              <w:t>6</w:t>
-            </w:r>
-            <w:r>
-              <w:t>.</w:t>
+              <w:t>6.</w:t>
             </w:r>
           </w:p>
         </w:tc>
@@ -2340,10 +2272,7 @@
               <w:outlineLvl w:val="0"/>
             </w:pPr>
             <w:r>
-              <w:t>CIRCUIT DESIGN</w:t>
-            </w:r>
-            <w:r>
-              <w:t>…………………………………</w:t>
+              <w:t>CIRCUIT DESIGN…………………………………</w:t>
             </w:r>
           </w:p>
         </w:tc>
@@ -2374,10 +2303,7 @@
               <w:outlineLvl w:val="0"/>
             </w:pPr>
             <w:r>
-              <w:t>7</w:t>
-            </w:r>
-            <w:r>
-              <w:t>.</w:t>
+              <w:t>7.</w:t>
             </w:r>
           </w:p>
         </w:tc>
@@ -2423,10 +2349,7 @@
               <w:outlineLvl w:val="0"/>
             </w:pPr>
             <w:r>
-              <w:t>8</w:t>
-            </w:r>
-            <w:r>
-              <w:t>.</w:t>
+              <w:t>8.</w:t>
             </w:r>
           </w:p>
         </w:tc>
@@ -2441,10 +2364,7 @@
               <w:outlineLvl w:val="0"/>
             </w:pPr>
             <w:r>
-              <w:t>PCB LAYOUT</w:t>
-            </w:r>
-            <w:r>
-              <w:t>…………………………………………………</w:t>
+              <w:t>PCB LAYOUT…………………………………………………</w:t>
             </w:r>
           </w:p>
         </w:tc>
@@ -2475,10 +2395,7 @@
               <w:outlineLvl w:val="0"/>
             </w:pPr>
             <w:r>
-              <w:t>9</w:t>
-            </w:r>
-            <w:r>
-              <w:t>.</w:t>
+              <w:t>9.</w:t>
             </w:r>
           </w:p>
         </w:tc>
@@ -2493,10 +2410,7 @@
               <w:outlineLvl w:val="0"/>
             </w:pPr>
             <w:r>
-              <w:t>TESTING OF MODULES</w:t>
-            </w:r>
-            <w:r>
-              <w:t>……………………</w:t>
+              <w:t>TESTING OF MODULES……………………</w:t>
             </w:r>
           </w:p>
         </w:tc>
@@ -2588,10 +2502,7 @@
               <w:outlineLvl w:val="0"/>
             </w:pPr>
             <w:r>
-              <w:t>BILL OF MATERIALS</w:t>
-            </w:r>
-            <w:r>
-              <w:t>…………………………………….</w:t>
+              <w:t>BILL OF MATERIALS…………………………………….</w:t>
             </w:r>
           </w:p>
         </w:tc>
@@ -2637,10 +2548,7 @@
               <w:outlineLvl w:val="0"/>
             </w:pPr>
             <w:r>
-              <w:t>REFERENCES</w:t>
-            </w:r>
-            <w:r>
-              <w:t>…………….</w:t>
+              <w:t>REFERENCES…………….</w:t>
             </w:r>
           </w:p>
         </w:tc>
@@ -2783,13 +2691,7 @@
               <w:outlineLvl w:val="0"/>
             </w:pPr>
             <w:r>
-              <w:t xml:space="preserve">  </w:t>
-            </w:r>
-            <w:r>
-              <w:t>DATA SHEETS</w:t>
-            </w:r>
-            <w:r>
-              <w:t>………………………</w:t>
+              <w:t xml:space="preserve">  DATA SHEETS………………………</w:t>
             </w:r>
             <w:proofErr w:type="gramStart"/>
             <w:r>
@@ -2833,10 +2735,7 @@
       </w:pPr>
     </w:p>
     <w:p/>
-    <w:p>
-      <w:bookmarkStart w:id="0" w:name="_GoBack"/>
-      <w:bookmarkEnd w:id="0"/>
-    </w:p>
+    <w:p/>
     <w:p>
       <w:pPr>
         <w:spacing w:line="360" w:lineRule="auto"/>
@@ -2992,14 +2891,7 @@
           <w:sz w:val="28"/>
           <w:szCs w:val="28"/>
         </w:rPr>
-        <w:t xml:space="preserve">s should be prepared in the spiral </w:t>
-      </w:r>
-      <w:r>
-        <w:rPr>
-          <w:sz w:val="28"/>
-          <w:szCs w:val="28"/>
-        </w:rPr>
-        <w:t>bound</w:t>
+        <w:t>s should be prepared in the spiral bound</w:t>
       </w:r>
       <w:r>
         <w:rPr>
@@ -3110,15 +3002,7 @@
           <w:sz w:val="28"/>
           <w:szCs w:val="28"/>
         </w:rPr>
-        <w:t>Right margin of the page</w:t>
-      </w:r>
-      <w:r>
-        <w:rPr>
-          <w:b/>
-          <w:sz w:val="28"/>
-          <w:szCs w:val="28"/>
-        </w:rPr>
-        <w:t>:</w:t>
+        <w:t>Right margin of the page:</w:t>
       </w:r>
       <w:r>
         <w:rPr>
@@ -3160,35 +3044,7 @@
           <w:sz w:val="28"/>
           <w:szCs w:val="28"/>
         </w:rPr>
-        <w:t>Font size should be 12 normal in ‘Times New Roman’ for body text. For heading and subheading font size 14 and 12 (all capital and bold), respectively should be used. For footnotes and captions of the figures, font size 10 should be used. Italic or any other style can</w:t>
-      </w:r>
-      <w:r>
-        <w:rPr>
-          <w:sz w:val="28"/>
-          <w:szCs w:val="28"/>
-        </w:rPr>
-        <w:t xml:space="preserve"> be</w:t>
-      </w:r>
-      <w:r>
-        <w:rPr>
-          <w:sz w:val="28"/>
-          <w:szCs w:val="28"/>
-        </w:rPr>
-        <w:t xml:space="preserve"> use</w:t>
-      </w:r>
-      <w:r>
-        <w:rPr>
-          <w:sz w:val="28"/>
-          <w:szCs w:val="28"/>
-        </w:rPr>
-        <w:t>d</w:t>
-      </w:r>
-      <w:r>
-        <w:rPr>
-          <w:sz w:val="28"/>
-          <w:szCs w:val="28"/>
-        </w:rPr>
-        <w:t xml:space="preserve"> at appropriate places wherever required. Text should be typed by keeping one and half space only. Sufficient spacing should be given (probably double) while wri</w:t>
+        <w:t>Font size should be 12 normal in ‘Times New Roman’ for body text. For heading and subheading font size 14 and 12 (all capital and bold), respectively should be used. For footnotes and captions of the figures, font size 10 should be used. Italic or any other style can be used at appropriate places wherever required. Text should be typed by keeping one and half space only. Sufficient spacing should be given (probably double) while wri</w:t>
       </w:r>
       <w:r>
         <w:rPr>
@@ -3214,7 +3070,470 @@
     <w:p/>
     <w:p/>
     <w:p/>
-    <w:p/>
+    <w:p>
+      <w:pPr>
+        <w:pStyle w:val="ListParagraph"/>
+        <w:numPr>
+          <w:ilvl w:val="0"/>
+          <w:numId w:val="5"/>
+        </w:numPr>
+        <w:rPr>
+          <w:b/>
+          <w:sz w:val="28"/>
+          <w:szCs w:val="28"/>
+          <w:u w:val="single"/>
+        </w:rPr>
+      </w:pPr>
+      <w:r>
+        <w:rPr>
+          <w:b/>
+          <w:sz w:val="28"/>
+          <w:szCs w:val="28"/>
+        </w:rPr>
+        <w:lastRenderedPageBreak/>
+        <w:t>Introduction</w:t>
+      </w:r>
+      <w:r>
+        <w:rPr>
+          <w:b/>
+          <w:sz w:val="28"/>
+          <w:szCs w:val="28"/>
+        </w:rPr>
+        <w:t>:</w:t>
+      </w:r>
+    </w:p>
+    <w:p>
+      <w:pPr>
+        <w:ind w:left="360"/>
+      </w:pPr>
+    </w:p>
+    <w:p>
+      <w:pPr>
+        <w:spacing w:line="360" w:lineRule="auto"/>
+        <w:ind w:left="360"/>
+      </w:pPr>
+      <w:r>
+        <w:t>Mankind has always struggled to find alternatives for himself to work in hostile zones and carry out his orders. The popular concept for this is robot which is machine that performs specific task according to orders given to it.</w:t>
+      </w:r>
+    </w:p>
+    <w:p>
+      <w:pPr>
+        <w:spacing w:line="360" w:lineRule="auto"/>
+        <w:ind w:left="360" w:firstLine="360"/>
+      </w:pPr>
+      <w:r>
+        <w:t xml:space="preserve">     </w:t>
+      </w:r>
+      <w:r>
+        <w:t xml:space="preserve"> The modern industry is moving from automation towards “Robotization” to maintain product quality and increase productivity. Today’s robots do not look like human being but research is going on to provide more and more </w:t>
+      </w:r>
+      <w:r>
+        <w:t>anthropomorphic</w:t>
+      </w:r>
+      <w:r>
+        <w:t xml:space="preserve"> structure and human capabilities in these.</w:t>
+      </w:r>
+    </w:p>
+    <w:p>
+      <w:pPr>
+        <w:spacing w:line="360" w:lineRule="auto"/>
+        <w:ind w:left="360" w:firstLine="720"/>
+      </w:pPr>
+      <w:r>
+        <w:t xml:space="preserve">Here how a pick and place robot can be designed for industries where store rooms are to be managed or loading and packing is to be done. Various problems and obstructions are taken into consideration and analysed taken into consideration while designing the robot. </w:t>
+      </w:r>
+    </w:p>
+    <w:p>
+      <w:pPr>
+        <w:spacing w:line="360" w:lineRule="auto"/>
+        <w:ind w:left="360" w:firstLine="720"/>
+      </w:pPr>
+    </w:p>
+    <w:p>
+      <w:pPr>
+        <w:spacing w:line="360" w:lineRule="auto"/>
+        <w:ind w:firstLine="360"/>
+      </w:pPr>
+      <w:r>
+        <w:t xml:space="preserve">1.1 </w:t>
+      </w:r>
+      <w:r>
+        <w:rPr>
+          <w:b/>
+        </w:rPr>
+        <w:t xml:space="preserve">Aim and Objective: </w:t>
+      </w:r>
+    </w:p>
+    <w:p>
+      <w:pPr>
+        <w:spacing w:line="360" w:lineRule="auto"/>
+        <w:ind w:left="720" w:firstLine="720"/>
+      </w:pPr>
+      <w:r>
+        <w:t xml:space="preserve">The main objective of pick and place robot is </w:t>
+      </w:r>
+      <w:r>
+        <w:t>picking</w:t>
+      </w:r>
+      <w:r>
+        <w:t xml:space="preserve"> the object form source location and place it to desired </w:t>
+      </w:r>
+      <w:r>
+        <w:t>destination. The</w:t>
+      </w:r>
+      <w:r>
+        <w:t xml:space="preserve"> mechanical arm is arrangement made for picking and placing the object. For detection purpose proximity sensors are used.</w:t>
+      </w:r>
+      <w:r>
+        <w:tab/>
+      </w:r>
+      <w:r>
+        <w:tab/>
+        <w:t xml:space="preserve">      </w:t>
+      </w:r>
+    </w:p>
+    <w:p>
+      <w:pPr>
+        <w:spacing w:line="360" w:lineRule="auto"/>
+        <w:ind w:left="720" w:firstLine="720"/>
+      </w:pPr>
+      <w:r>
+        <w:t xml:space="preserve"> </w:t>
+      </w:r>
+      <w:r>
+        <w:t>The robot is made of three sections. The top gripper unit is to pick and place any object. The bottom driving unit is to move the object to location specified by user. And control unit which will control the operation of whole system.</w:t>
+      </w:r>
+    </w:p>
+    <w:p>
+      <w:pPr>
+        <w:spacing w:line="360" w:lineRule="auto"/>
+        <w:ind w:left="720" w:firstLine="720"/>
+      </w:pPr>
+      <w:r>
+        <w:t xml:space="preserve">In Short, </w:t>
+      </w:r>
+      <w:r>
+        <w:t>this project is to design an autonomous robot with complete system that allow the robot to identify predefined locations and interact with desired object.</w:t>
+      </w:r>
+    </w:p>
+    <w:p>
+      <w:pPr>
+        <w:spacing w:line="360" w:lineRule="auto"/>
+        <w:ind w:left="360" w:firstLine="720"/>
+      </w:pPr>
+    </w:p>
+    <w:p>
+      <w:pPr>
+        <w:spacing w:line="360" w:lineRule="auto"/>
+        <w:ind w:firstLine="360"/>
+        <w:rPr>
+          <w:b/>
+        </w:rPr>
+      </w:pPr>
+      <w:r>
+        <w:t>1</w:t>
+      </w:r>
+      <w:r>
+        <w:t>.2</w:t>
+      </w:r>
+      <w:r>
+        <w:t xml:space="preserve"> </w:t>
+      </w:r>
+      <w:r>
+        <w:rPr>
+          <w:b/>
+        </w:rPr>
+        <w:t xml:space="preserve">Importance: </w:t>
+      </w:r>
+    </w:p>
+    <w:p>
+      <w:pPr>
+        <w:spacing w:line="360" w:lineRule="auto"/>
+        <w:ind w:left="720" w:firstLine="720"/>
+      </w:pPr>
+      <w:r>
+        <w:t>In today’s scenario, the industry having a problem by human life in some hazardous duty service. Robots can work in hazardous environments where unprotected human would quickly die.</w:t>
+      </w:r>
+    </w:p>
+    <w:p>
+      <w:pPr>
+        <w:spacing w:line="360" w:lineRule="auto"/>
+      </w:pPr>
+    </w:p>
+    <w:p>
+      <w:pPr>
+        <w:pStyle w:val="ListParagraph"/>
+        <w:numPr>
+          <w:ilvl w:val="0"/>
+          <w:numId w:val="5"/>
+        </w:numPr>
+        <w:spacing w:line="360" w:lineRule="auto"/>
+        <w:rPr>
+          <w:b/>
+          <w:sz w:val="28"/>
+          <w:szCs w:val="28"/>
+        </w:rPr>
+      </w:pPr>
+      <w:r>
+        <w:rPr>
+          <w:b/>
+          <w:sz w:val="28"/>
+          <w:szCs w:val="28"/>
+        </w:rPr>
+        <w:lastRenderedPageBreak/>
+        <w:t>Background</w:t>
+      </w:r>
+      <w:r>
+        <w:rPr>
+          <w:b/>
+          <w:sz w:val="28"/>
+          <w:szCs w:val="28"/>
+        </w:rPr>
+        <w:t>:</w:t>
+      </w:r>
+    </w:p>
+    <w:p>
+      <w:pPr>
+        <w:spacing w:line="360" w:lineRule="auto"/>
+        <w:ind w:left="720" w:firstLine="360"/>
+      </w:pPr>
+      <w:r>
+        <w:t>Automation as a technology is concerned with the use of mechanical, electrical, electronic and computer-based control systems to replace human beings with machines, not only for physical work but also for the development of information processing. Industrial automation, which started in the eighteenth century as fixed automation has transformed into flexible and programmable automation in the last 15 or 20 years. Computer numerically controlled machine tools, transfer and assembly lines are some examples in this category</w:t>
+      </w:r>
+    </w:p>
+    <w:p>
+      <w:pPr>
+        <w:spacing w:line="360" w:lineRule="auto"/>
+        <w:ind w:left="720" w:firstLine="360"/>
+      </w:pPr>
+      <w:r>
+        <w:t>S</w:t>
+      </w:r>
+      <w:r>
+        <w:t>cientific interpretation of science fiction scenario propounds a robot as an automatic machine that</w:t>
+      </w:r>
+      <w:r>
+        <w:t xml:space="preserve"> </w:t>
+      </w:r>
+      <w:r>
+        <w:t>is able to interact with and modify the environment in which it operates. Therefore, it is essential to define what constitutes a robot. Different definitions from diverse sources are available for a robot.</w:t>
+      </w:r>
+    </w:p>
+    <w:p>
+      <w:pPr>
+        <w:spacing w:line="360" w:lineRule="auto"/>
+        <w:ind w:left="720" w:firstLine="360"/>
+      </w:pPr>
+      <w:r>
+        <w:t>Three laws of Robotics</w:t>
+      </w:r>
+      <w:r>
+        <w:t>:</w:t>
+      </w:r>
+    </w:p>
+    <w:p>
+      <w:pPr>
+        <w:spacing w:line="360" w:lineRule="auto"/>
+        <w:ind w:left="720" w:firstLine="360"/>
+      </w:pPr>
+      <w:r>
+        <w:t>1. A robot should not injure a human being or, through inaction, allow a human to be harmed.</w:t>
+      </w:r>
+    </w:p>
+    <w:p>
+      <w:pPr>
+        <w:spacing w:line="360" w:lineRule="auto"/>
+        <w:ind w:left="720" w:firstLine="360"/>
+      </w:pPr>
+      <w:r>
+        <w:t xml:space="preserve"> 2. </w:t>
+      </w:r>
+      <w:bookmarkStart w:id="0" w:name="_GoBack"/>
+      <w:r>
+        <w:t xml:space="preserve">A robot must obey orders given by humans except when that conflicts with the First Law. </w:t>
+      </w:r>
+      <w:bookmarkEnd w:id="0"/>
+    </w:p>
+    <w:p>
+      <w:pPr>
+        <w:spacing w:line="360" w:lineRule="auto"/>
+        <w:ind w:left="720" w:firstLine="360"/>
+      </w:pPr>
+      <w:r>
+        <w:t>3. A robot must protect its own existence unless that conflicts with the First or Second law.</w:t>
+      </w:r>
+    </w:p>
+    <w:p>
+      <w:pPr>
+        <w:spacing w:line="360" w:lineRule="auto"/>
+        <w:ind w:left="720" w:firstLine="360"/>
+      </w:pPr>
+      <w:r>
+        <w:t xml:space="preserve">For our project we decided to make a pick and place robot. Through the literature survey we found basic principles of </w:t>
+      </w:r>
+      <w:proofErr w:type="gramStart"/>
+      <w:r>
+        <w:t>pick  and</w:t>
+      </w:r>
+      <w:proofErr w:type="gramEnd"/>
+      <w:r>
+        <w:t xml:space="preserve"> place robots and many associated problems that are needed to be solved.</w:t>
+      </w:r>
+    </w:p>
+    <w:p>
+      <w:pPr>
+        <w:spacing w:line="360" w:lineRule="auto"/>
+        <w:ind w:left="360"/>
+      </w:pPr>
+      <w:r>
+        <w:t xml:space="preserve">       Optimization of these robots is still very important </w:t>
+      </w:r>
+      <w:proofErr w:type="gramStart"/>
+      <w:r>
+        <w:t>field .</w:t>
+      </w:r>
+      <w:proofErr w:type="gramEnd"/>
+      <w:r>
+        <w:t xml:space="preserve"> main specifications of pick and place </w:t>
+      </w:r>
+      <w:proofErr w:type="spellStart"/>
+      <w:r>
+        <w:t>robors</w:t>
+      </w:r>
+      <w:proofErr w:type="spellEnd"/>
+      <w:r>
+        <w:t xml:space="preserve"> are speed of </w:t>
+      </w:r>
+      <w:proofErr w:type="gramStart"/>
+      <w:r>
+        <w:t>operation ,</w:t>
+      </w:r>
+      <w:proofErr w:type="gramEnd"/>
+      <w:r>
+        <w:t xml:space="preserve"> precision, maximum </w:t>
+      </w:r>
+      <w:proofErr w:type="spellStart"/>
+      <w:r>
+        <w:t>load,range</w:t>
+      </w:r>
+      <w:proofErr w:type="spellEnd"/>
+      <w:r>
+        <w:t xml:space="preserve"> of motion and cost.</w:t>
+      </w:r>
+    </w:p>
+    <w:p>
+      <w:pPr>
+        <w:spacing w:line="360" w:lineRule="auto"/>
+        <w:ind w:left="360"/>
+      </w:pPr>
+    </w:p>
+    <w:p>
+      <w:pPr>
+        <w:spacing w:line="360" w:lineRule="auto"/>
+        <w:ind w:left="360"/>
+      </w:pPr>
+      <w:proofErr w:type="gramStart"/>
+      <w:r>
+        <w:t>2.2  Internet</w:t>
+      </w:r>
+      <w:proofErr w:type="gramEnd"/>
+      <w:r>
+        <w:t xml:space="preserve"> Search</w:t>
+      </w:r>
+    </w:p>
+    <w:p>
+      <w:pPr>
+        <w:spacing w:line="360" w:lineRule="auto"/>
+        <w:ind w:left="360"/>
+      </w:pPr>
+      <w:r>
+        <w:t xml:space="preserve">      Our internet search found out the wide range of applications for pick and place robots. There are too many websites as well as YouTube videos that guide about the actual robot </w:t>
+      </w:r>
+      <w:proofErr w:type="spellStart"/>
+      <w:proofErr w:type="gramStart"/>
+      <w:r>
+        <w:t>build,full</w:t>
+      </w:r>
+      <w:proofErr w:type="spellEnd"/>
+      <w:proofErr w:type="gramEnd"/>
+      <w:r>
+        <w:t xml:space="preserve"> instructions for how to build a simple robot.</w:t>
+      </w:r>
+    </w:p>
+    <w:p>
+      <w:pPr>
+        <w:spacing w:line="360" w:lineRule="auto"/>
+        <w:ind w:left="360"/>
+      </w:pPr>
+      <w:r>
+        <w:lastRenderedPageBreak/>
+        <w:t xml:space="preserve">It features parts lists including type of motors, </w:t>
+      </w:r>
+      <w:proofErr w:type="spellStart"/>
+      <w:proofErr w:type="gramStart"/>
+      <w:r>
+        <w:t>battery,modules</w:t>
+      </w:r>
+      <w:proofErr w:type="spellEnd"/>
+      <w:proofErr w:type="gramEnd"/>
+      <w:r>
+        <w:t xml:space="preserve"> ,specifications and more.</w:t>
+      </w:r>
+    </w:p>
+    <w:p>
+      <w:pPr>
+        <w:spacing w:line="360" w:lineRule="auto"/>
+        <w:ind w:left="360"/>
+      </w:pPr>
+      <w:r>
+        <w:t xml:space="preserve">    The </w:t>
+      </w:r>
+      <w:proofErr w:type="spellStart"/>
+      <w:r>
+        <w:t>usefull</w:t>
+      </w:r>
+      <w:proofErr w:type="spellEnd"/>
+      <w:r>
+        <w:t xml:space="preserve"> part of this search include power supply, </w:t>
+      </w:r>
+      <w:proofErr w:type="gramStart"/>
+      <w:r>
+        <w:t>motor ,and</w:t>
+      </w:r>
+      <w:proofErr w:type="gramEnd"/>
+      <w:r>
+        <w:t xml:space="preserve"> </w:t>
+      </w:r>
+      <w:proofErr w:type="spellStart"/>
+      <w:r>
+        <w:t>micontroller</w:t>
+      </w:r>
+      <w:proofErr w:type="spellEnd"/>
+      <w:r>
+        <w:t xml:space="preserve"> details .By looking how the build is made , we can modify and expand the project. </w:t>
+      </w:r>
+    </w:p>
+    <w:p>
+      <w:pPr>
+        <w:rPr>
+          <w:b/>
+          <w:sz w:val="28"/>
+          <w:szCs w:val="28"/>
+          <w:u w:val="single"/>
+        </w:rPr>
+      </w:pPr>
+    </w:p>
+    <w:p>
+      <w:pPr>
+        <w:ind w:left="360"/>
+        <w:rPr>
+          <w:b/>
+          <w:sz w:val="28"/>
+          <w:szCs w:val="28"/>
+          <w:u w:val="single"/>
+        </w:rPr>
+      </w:pPr>
+    </w:p>
     <w:p/>
     <w:sectPr>
       <w:pgSz w:w="12240" w:h="15840"/>
@@ -3464,6 +3783,127 @@
     </w:lvl>
   </w:abstractNum>
   <w:abstractNum w:abstractNumId="2" w15:restartNumberingAfterBreak="0">
+    <w:nsid w:val="35CE594E"/>
+    <w:multiLevelType w:val="multilevel"/>
+    <w:tmpl w:val="860CEEBC"/>
+    <w:lvl w:ilvl="0">
+      <w:start w:val="1"/>
+      <w:numFmt w:val="decimal"/>
+      <w:lvlText w:val="%1."/>
+      <w:lvlJc w:val="left"/>
+      <w:pPr>
+        <w:ind w:left="720" w:hanging="360"/>
+      </w:pPr>
+      <w:rPr>
+        <w:rFonts w:hint="default"/>
+      </w:rPr>
+    </w:lvl>
+    <w:lvl w:ilvl="1">
+      <w:start w:val="1"/>
+      <w:numFmt w:val="decimal"/>
+      <w:isLgl/>
+      <w:lvlText w:val="%1.%2"/>
+      <w:lvlJc w:val="left"/>
+      <w:pPr>
+        <w:ind w:left="1440" w:hanging="360"/>
+      </w:pPr>
+      <w:rPr>
+        <w:rFonts w:hint="default"/>
+      </w:rPr>
+    </w:lvl>
+    <w:lvl w:ilvl="2">
+      <w:start w:val="1"/>
+      <w:numFmt w:val="decimal"/>
+      <w:isLgl/>
+      <w:lvlText w:val="%1.%2.%3"/>
+      <w:lvlJc w:val="left"/>
+      <w:pPr>
+        <w:ind w:left="2520" w:hanging="720"/>
+      </w:pPr>
+      <w:rPr>
+        <w:rFonts w:hint="default"/>
+      </w:rPr>
+    </w:lvl>
+    <w:lvl w:ilvl="3">
+      <w:start w:val="1"/>
+      <w:numFmt w:val="decimal"/>
+      <w:isLgl/>
+      <w:lvlText w:val="%1.%2.%3.%4"/>
+      <w:lvlJc w:val="left"/>
+      <w:pPr>
+        <w:ind w:left="3240" w:hanging="720"/>
+      </w:pPr>
+      <w:rPr>
+        <w:rFonts w:hint="default"/>
+      </w:rPr>
+    </w:lvl>
+    <w:lvl w:ilvl="4">
+      <w:start w:val="1"/>
+      <w:numFmt w:val="decimal"/>
+      <w:isLgl/>
+      <w:lvlText w:val="%1.%2.%3.%4.%5"/>
+      <w:lvlJc w:val="left"/>
+      <w:pPr>
+        <w:ind w:left="4320" w:hanging="1080"/>
+      </w:pPr>
+      <w:rPr>
+        <w:rFonts w:hint="default"/>
+      </w:rPr>
+    </w:lvl>
+    <w:lvl w:ilvl="5">
+      <w:start w:val="1"/>
+      <w:numFmt w:val="decimal"/>
+      <w:isLgl/>
+      <w:lvlText w:val="%1.%2.%3.%4.%5.%6"/>
+      <w:lvlJc w:val="left"/>
+      <w:pPr>
+        <w:ind w:left="5040" w:hanging="1080"/>
+      </w:pPr>
+      <w:rPr>
+        <w:rFonts w:hint="default"/>
+      </w:rPr>
+    </w:lvl>
+    <w:lvl w:ilvl="6">
+      <w:start w:val="1"/>
+      <w:numFmt w:val="decimal"/>
+      <w:isLgl/>
+      <w:lvlText w:val="%1.%2.%3.%4.%5.%6.%7"/>
+      <w:lvlJc w:val="left"/>
+      <w:pPr>
+        <w:ind w:left="6120" w:hanging="1440"/>
+      </w:pPr>
+      <w:rPr>
+        <w:rFonts w:hint="default"/>
+      </w:rPr>
+    </w:lvl>
+    <w:lvl w:ilvl="7">
+      <w:start w:val="1"/>
+      <w:numFmt w:val="decimal"/>
+      <w:isLgl/>
+      <w:lvlText w:val="%1.%2.%3.%4.%5.%6.%7.%8"/>
+      <w:lvlJc w:val="left"/>
+      <w:pPr>
+        <w:ind w:left="6840" w:hanging="1440"/>
+      </w:pPr>
+      <w:rPr>
+        <w:rFonts w:hint="default"/>
+      </w:rPr>
+    </w:lvl>
+    <w:lvl w:ilvl="8">
+      <w:start w:val="1"/>
+      <w:numFmt w:val="decimal"/>
+      <w:isLgl/>
+      <w:lvlText w:val="%1.%2.%3.%4.%5.%6.%7.%8.%9"/>
+      <w:lvlJc w:val="left"/>
+      <w:pPr>
+        <w:ind w:left="7920" w:hanging="1800"/>
+      </w:pPr>
+      <w:rPr>
+        <w:rFonts w:hint="default"/>
+      </w:rPr>
+    </w:lvl>
+  </w:abstractNum>
+  <w:abstractNum w:abstractNumId="3" w15:restartNumberingAfterBreak="0">
     <w:nsid w:val="4E8B75F6"/>
     <w:multiLevelType w:val="hybridMultilevel"/>
     <w:tmpl w:val="60668F42"/>
@@ -3576,7 +4016,7 @@
       </w:pPr>
     </w:lvl>
   </w:abstractNum>
-  <w:abstractNum w:abstractNumId="3" w15:restartNumberingAfterBreak="0">
+  <w:abstractNum w:abstractNumId="4" w15:restartNumberingAfterBreak="0">
     <w:nsid w:val="57EC4B0F"/>
     <w:multiLevelType w:val="hybridMultilevel"/>
     <w:tmpl w:val="759EB00A"/>
@@ -3672,10 +4112,13 @@
     <w:abstractNumId w:val="0"/>
   </w:num>
   <w:num w:numId="3">
-    <w:abstractNumId w:val="2"/>
+    <w:abstractNumId w:val="3"/>
   </w:num>
   <w:num w:numId="4">
-    <w:abstractNumId w:val="3"/>
+    <w:abstractNumId w:val="4"/>
+  </w:num>
+  <w:num w:numId="5">
+    <w:abstractNumId w:val="2"/>
   </w:num>
 </w:numbering>
 </file>
@@ -4194,6 +4637,17 @@
       <w:lang w:val="en-US" w:eastAsia="en-US"/>
     </w:rPr>
   </w:style>
+  <w:style w:type="paragraph" w:styleId="ListParagraph">
+    <w:name w:val="List Paragraph"/>
+    <w:basedOn w:val="Normal"/>
+    <w:uiPriority w:val="34"/>
+    <w:qFormat/>
+    <w:rsid w:val="004157A2"/>
+    <w:pPr>
+      <w:ind w:left="720"/>
+      <w:contextualSpacing/>
+    </w:pPr>
+  </w:style>
 </w:styles>
 </file>
 
@@ -4485,7 +4939,7 @@
 </file>
 
 <file path=customXml/itemProps1.xml><?xml version="1.0" encoding="utf-8"?>
-<ds:datastoreItem xmlns:ds="http://schemas.openxmlformats.org/officeDocument/2006/customXml" ds:itemID="{FFC0EF0C-A097-41AC-8D5E-0692D217F773}">
+<ds:datastoreItem xmlns:ds="http://schemas.openxmlformats.org/officeDocument/2006/customXml" ds:itemID="{33F40278-0F39-40A5-983C-8B918502B2DD}">
   <ds:schemaRefs>
     <ds:schemaRef ds:uri="http://schemas.openxmlformats.org/officeDocument/2006/bibliography"/>
   </ds:schemaRefs>

</xml_diff>

<commit_message>
junction counting working like charm
</commit_message>
<xml_diff>
--- a/Documents/according_to_format_repot.docx
+++ b/Documents/according_to_format_repot.docx
@@ -1287,14 +1287,9 @@
       </w:r>
       <w:proofErr w:type="spellStart"/>
       <w:r>
-        <w:t>Dr.S.</w:t>
-      </w:r>
-      <w:proofErr w:type="gramStart"/>
-      <w:r>
-        <w:t>R.Joshi</w:t>
+        <w:t>Dr.S.R.Joshi</w:t>
       </w:r>
       <w:proofErr w:type="spellEnd"/>
-      <w:proofErr w:type="gramEnd"/>
       <w:r>
         <w:t>)</w:t>
       </w:r>
@@ -1360,14 +1355,13 @@
         <w:rPr>
           <w:lang w:val="fr-FR"/>
         </w:rPr>
-        <w:t xml:space="preserve">Project </w:t>
-      </w:r>
-      <w:proofErr w:type="gramStart"/>
+        <w:t>Project Guide</w:t>
+      </w:r>
       <w:r>
         <w:rPr>
           <w:lang w:val="fr-FR"/>
         </w:rPr>
-        <w:t>Guide</w:t>
+        <w:tab/>
       </w:r>
       <w:r>
         <w:rPr>
@@ -1404,20 +1398,7 @@
           <w:lang w:val="fr-FR"/>
         </w:rPr>
         <w:tab/>
-      </w:r>
-      <w:r>
-        <w:rPr>
-          <w:lang w:val="fr-FR"/>
-        </w:rPr>
-        <w:tab/>
-        <w:t>H.O.D</w:t>
-      </w:r>
-      <w:proofErr w:type="gramEnd"/>
-      <w:r>
-        <w:rPr>
-          <w:lang w:val="fr-FR"/>
-        </w:rPr>
-        <w:t>- E&amp; TC</w:t>
+        <w:t>H.O.D- E&amp; TC</w:t>
       </w:r>
       <w:r>
         <w:rPr>
@@ -1533,24 +1514,19 @@
       <w:r>
         <w:t xml:space="preserve">first we would like to </w:t>
       </w:r>
+      <w:bookmarkStart w:id="1" w:name="_GoBack"/>
+      <w:bookmarkEnd w:id="1"/>
+      <w:r>
+        <w:t>express</w:t>
+      </w:r>
+      <w:r>
+        <w:t xml:space="preserve"> our sincere gratitude to our project guide </w:t>
+      </w:r>
       <w:proofErr w:type="spellStart"/>
       <w:r>
-        <w:t>exoress</w:t>
+        <w:t>Dr.S.R.Joshi</w:t>
       </w:r>
       <w:proofErr w:type="spellEnd"/>
-      <w:r>
-        <w:t xml:space="preserve"> our sincere gratitude to our project guide </w:t>
-      </w:r>
-      <w:proofErr w:type="spellStart"/>
-      <w:r>
-        <w:t>Dr.S.</w:t>
-      </w:r>
-      <w:proofErr w:type="gramStart"/>
-      <w:r>
-        <w:t>R.Joshi</w:t>
-      </w:r>
-      <w:proofErr w:type="spellEnd"/>
-      <w:proofErr w:type="gramEnd"/>
       <w:r>
         <w:t xml:space="preserve"> for Motivating us to implement such idea and also keeping us on track throughout the project by providing constant guidance and all the support we required to complete the project.</w:t>
       </w:r>
@@ -1570,14 +1546,9 @@
       </w:r>
       <w:proofErr w:type="spellStart"/>
       <w:r>
-        <w:t>Dr.S.</w:t>
-      </w:r>
-      <w:proofErr w:type="gramStart"/>
-      <w:r>
-        <w:t>V.Kulkarni</w:t>
+        <w:t>Dr.S.V.Kulkarni</w:t>
       </w:r>
       <w:proofErr w:type="spellEnd"/>
-      <w:proofErr w:type="gramEnd"/>
       <w:r>
         <w:t xml:space="preserve">  for constantly putting efforts to enhance our skills and required knowledge about various aspects that are required for making a successful project.</w:t>
       </w:r>
@@ -1607,15 +1578,7 @@
       </w:pPr>
       <w:r>
         <w:tab/>
-        <w:t xml:space="preserve">Last but not the least we would </w:t>
-      </w:r>
-      <w:proofErr w:type="gramStart"/>
-      <w:r>
-        <w:t>like  to</w:t>
-      </w:r>
-      <w:proofErr w:type="gramEnd"/>
-      <w:r>
-        <w:t xml:space="preserve"> thank each and every person who helped </w:t>
+        <w:t xml:space="preserve">Last but not the least we would like  to thank each and every person who helped </w:t>
       </w:r>
       <w:r>
         <w:t xml:space="preserve">us </w:t>
@@ -2564,13 +2527,8 @@
               <w:outlineLvl w:val="0"/>
             </w:pPr>
             <w:r>
-              <w:t>CONCLUSINON ………………………………</w:t>
+              <w:t>CONCLUSINON …………………………………..</w:t>
             </w:r>
-            <w:proofErr w:type="gramStart"/>
-            <w:r>
-              <w:t>…..</w:t>
-            </w:r>
-            <w:proofErr w:type="gramEnd"/>
           </w:p>
         </w:tc>
         <w:tc>
@@ -2615,13 +2573,8 @@
               <w:outlineLvl w:val="0"/>
             </w:pPr>
             <w:r>
-              <w:t xml:space="preserve">  DATA SHEETS………………………</w:t>
+              <w:t xml:space="preserve">  DATA SHEETS…………………………..</w:t>
             </w:r>
-            <w:proofErr w:type="gramStart"/>
-            <w:r>
-              <w:t>…..</w:t>
-            </w:r>
-            <w:proofErr w:type="gramEnd"/>
           </w:p>
         </w:tc>
         <w:tc>
@@ -3084,23 +3037,7 @@
           <w:color w:val="000000" w:themeColor="text1"/>
           <w:shd w:val="clear" w:color="auto" w:fill="FCFCFC"/>
         </w:rPr>
-        <w:t xml:space="preserve">ndustry </w:t>
-      </w:r>
-      <w:proofErr w:type="gramStart"/>
-      <w:r>
-        <w:rPr>
-          <w:color w:val="000000" w:themeColor="text1"/>
-          <w:shd w:val="clear" w:color="auto" w:fill="FCFCFC"/>
-        </w:rPr>
-        <w:t>4.0  involves</w:t>
-      </w:r>
-      <w:proofErr w:type="gramEnd"/>
-      <w:r>
-        <w:rPr>
-          <w:color w:val="000000" w:themeColor="text1"/>
-          <w:shd w:val="clear" w:color="auto" w:fill="FCFCFC"/>
-        </w:rPr>
-        <w:t xml:space="preserve"> a combination of  automation and the IOT</w:t>
+        <w:t>ndustry 4.0  involves a combination of  automation and the IOT</w:t>
       </w:r>
       <w:r>
         <w:rPr>
@@ -6963,15 +6900,7 @@
         <w:ind w:left="720"/>
       </w:pPr>
       <w:r>
-        <w:t xml:space="preserve">Actuators are like muscles of the </w:t>
-      </w:r>
-      <w:proofErr w:type="gramStart"/>
-      <w:r>
-        <w:t>robot ,the</w:t>
-      </w:r>
-      <w:proofErr w:type="gramEnd"/>
-      <w:r>
-        <w:t xml:space="preserve"> parts that will convert stored energy into movement. Most used actuators are electric motors that spin a wheel or gear.</w:t>
+        <w:t>Actuators are like muscles of the robot ,the parts that will convert stored energy into movement. Most used actuators are electric motors that spin a wheel or gear.</w:t>
       </w:r>
     </w:p>
     <w:p>
@@ -7152,15 +7081,7 @@
         <w:ind w:left="720" w:firstLine="720"/>
       </w:pPr>
       <w:r>
-        <w:t xml:space="preserve">This high-speed standard servo can rotate approximately d120 degrees (60 in each direction). And we need </w:t>
-      </w:r>
-      <w:proofErr w:type="gramStart"/>
-      <w:r>
-        <w:t>only  45</w:t>
-      </w:r>
-      <w:proofErr w:type="gramEnd"/>
-      <w:r>
-        <w:t xml:space="preserve">degree </w:t>
+        <w:t xml:space="preserve">This high-speed standard servo can rotate approximately d120 degrees (60 in each direction). And we need only  45degree </w:t>
       </w:r>
       <w:proofErr w:type="spellStart"/>
       <w:r>
@@ -7331,15 +7252,7 @@
       </w:r>
       <w:proofErr w:type="spellEnd"/>
       <w:r>
-        <w:t xml:space="preserve"> (4.8 </w:t>
-      </w:r>
-      <w:proofErr w:type="gramStart"/>
-      <w:r>
-        <w:t>V )</w:t>
-      </w:r>
-      <w:proofErr w:type="gramEnd"/>
-      <w:r>
-        <w:t xml:space="preserve">, 10 </w:t>
+        <w:t xml:space="preserve"> (4.8 V ), 10 </w:t>
       </w:r>
       <w:proofErr w:type="spellStart"/>
       <w:r>
@@ -7942,8 +7855,6 @@
         <w:spacing w:line="360" w:lineRule="auto"/>
         <w:ind w:firstLine="720"/>
       </w:pPr>
-      <w:bookmarkStart w:id="1" w:name="_GoBack"/>
-      <w:bookmarkEnd w:id="1"/>
     </w:p>
     <w:p>
       <w:pPr>
@@ -8167,13 +8078,8 @@
       </w:pPr>
       <w:r>
         <w:lastRenderedPageBreak/>
-        <w:t>A communication interface is necessary for the robot to convey location information. We are using Bluetooth module BM-10 (having Bluetooth 4.1 technology</w:t>
-      </w:r>
-      <w:proofErr w:type="gramStart"/>
-      <w:r>
-        <w:t>) .</w:t>
-      </w:r>
-      <w:proofErr w:type="gramEnd"/>
+        <w:t>A communication interface is necessary for the robot to convey location information. We are using Bluetooth module BM-10 (having Bluetooth 4.1 technology) .</w:t>
+      </w:r>
     </w:p>
     <w:p/>
     <w:p>
@@ -8344,7 +8250,6 @@
         </w:rPr>
         <w:t xml:space="preserve">3D </w:t>
       </w:r>
-      <w:proofErr w:type="gramStart"/>
       <w:r>
         <w:rPr>
           <w:b/>
@@ -8359,7 +8264,6 @@
         </w:rPr>
         <w:t>:</w:t>
       </w:r>
-      <w:proofErr w:type="gramEnd"/>
     </w:p>
     <w:p>
       <w:pPr>
@@ -8388,50 +8292,22 @@
         <w:rPr>
           <w:color w:val="000000" w:themeColor="text1"/>
         </w:rPr>
-        <w:t xml:space="preserve">       </w:t>
-      </w:r>
-      <w:proofErr w:type="gramStart"/>
-      <w:r>
+        <w:t xml:space="preserve">       So we provided angles to arm &amp; increased number of teeth so that it would hold the multiple sides of object and get maximum grip.</w:t>
+      </w:r>
+    </w:p>
+    <w:p>
+      <w:pPr>
+        <w:spacing w:line="360" w:lineRule="auto"/>
+        <w:ind w:left="1080"/>
         <w:rPr>
           <w:color w:val="000000" w:themeColor="text1"/>
         </w:rPr>
-        <w:t>So</w:t>
-      </w:r>
-      <w:proofErr w:type="gramEnd"/>
+      </w:pPr>
       <w:r>
         <w:rPr>
           <w:color w:val="000000" w:themeColor="text1"/>
         </w:rPr>
-        <w:t xml:space="preserve"> we provided angles to arm &amp; increased number of teeth so that it would hold the multiple sides of object and get maximum grip.</w:t>
-      </w:r>
-    </w:p>
-    <w:p>
-      <w:pPr>
-        <w:spacing w:line="360" w:lineRule="auto"/>
-        <w:ind w:left="1080"/>
-        <w:rPr>
-          <w:color w:val="000000" w:themeColor="text1"/>
-        </w:rPr>
-      </w:pPr>
-      <w:r>
-        <w:rPr>
-          <w:color w:val="000000" w:themeColor="text1"/>
-        </w:rPr>
-        <w:t xml:space="preserve">       Gears are also added so that whole arrangement can be moved using single actuating </w:t>
-      </w:r>
-      <w:proofErr w:type="gramStart"/>
-      <w:r>
-        <w:rPr>
-          <w:color w:val="000000" w:themeColor="text1"/>
-        </w:rPr>
-        <w:t>element(</w:t>
-      </w:r>
-      <w:proofErr w:type="gramEnd"/>
-      <w:r>
-        <w:rPr>
-          <w:color w:val="000000" w:themeColor="text1"/>
-        </w:rPr>
-        <w:t>servo motor).</w:t>
+        <w:t xml:space="preserve">       Gears are also added so that whole arrangement can be moved using single actuating element(servo motor).</w:t>
       </w:r>
     </w:p>
     <w:p>
@@ -8683,65 +8559,37 @@
         <w:rPr>
           <w:color w:val="000000" w:themeColor="text1"/>
         </w:rPr>
-        <w:t xml:space="preserve">To fabricate this 3D object, we used 3D printing technology. A special machine called 3D printer can make this 3D structure. We have to provide only 3D object </w:t>
-      </w:r>
-      <w:proofErr w:type="gramStart"/>
+        <w:t>To fabricate this 3D object, we used 3D printing technology. A special machine called 3D printer can make this 3D structure. We have to provide only 3D object file(.</w:t>
+      </w:r>
+      <w:proofErr w:type="spellStart"/>
       <w:r>
         <w:rPr>
           <w:color w:val="000000" w:themeColor="text1"/>
         </w:rPr>
-        <w:t>file(</w:t>
-      </w:r>
-      <w:proofErr w:type="gramEnd"/>
+        <w:t>stl</w:t>
+      </w:r>
+      <w:proofErr w:type="spellEnd"/>
       <w:r>
         <w:rPr>
           <w:color w:val="000000" w:themeColor="text1"/>
         </w:rPr>
-        <w:t>.</w:t>
-      </w:r>
-      <w:proofErr w:type="spellStart"/>
-      <w:r>
+        <w:t xml:space="preserve"> file) &amp; select the amount of material to be filled.</w:t>
+      </w:r>
+    </w:p>
+    <w:p>
+      <w:pPr>
+        <w:spacing w:line="360" w:lineRule="auto"/>
+        <w:ind w:left="1440"/>
         <w:rPr>
           <w:color w:val="000000" w:themeColor="text1"/>
         </w:rPr>
-        <w:t>stl</w:t>
-      </w:r>
-      <w:proofErr w:type="spellEnd"/>
+      </w:pPr>
       <w:r>
         <w:rPr>
           <w:color w:val="000000" w:themeColor="text1"/>
         </w:rPr>
-        <w:t xml:space="preserve"> file) &amp; select the amount of material to be filled.</w:t>
-      </w:r>
-    </w:p>
-    <w:p>
-      <w:pPr>
-        <w:spacing w:line="360" w:lineRule="auto"/>
-        <w:ind w:left="1440"/>
-        <w:rPr>
-          <w:color w:val="000000" w:themeColor="text1"/>
-        </w:rPr>
-      </w:pPr>
-      <w:r>
-        <w:rPr>
-          <w:color w:val="000000" w:themeColor="text1"/>
-        </w:rPr>
         <w:lastRenderedPageBreak/>
-        <w:t xml:space="preserve">3D printer is an expensive machine that wasn’t available with us. </w:t>
-      </w:r>
-      <w:proofErr w:type="gramStart"/>
-      <w:r>
-        <w:rPr>
-          <w:color w:val="000000" w:themeColor="text1"/>
-        </w:rPr>
-        <w:t>So</w:t>
-      </w:r>
-      <w:proofErr w:type="gramEnd"/>
-      <w:r>
-        <w:rPr>
-          <w:color w:val="000000" w:themeColor="text1"/>
-        </w:rPr>
-        <w:t xml:space="preserve"> we took help of a company ‘Infinity Systems’ to fabricate that structure.</w:t>
+        <w:t>3D printer is an expensive machine that wasn’t available with us. So we took help of a company ‘Infinity Systems’ to fabricate that structure.</w:t>
       </w:r>
     </w:p>
     <w:p>
@@ -8965,22 +8813,14 @@
         <w:rPr>
           <w:color w:val="000000" w:themeColor="text1"/>
         </w:rPr>
-        <w:t xml:space="preserve">Three type of materials can be used to print this </w:t>
-      </w:r>
-      <w:proofErr w:type="gramStart"/>
+        <w:t xml:space="preserve">Three type of materials can be used to print this object </w:t>
+      </w:r>
       <w:r>
         <w:rPr>
           <w:color w:val="000000" w:themeColor="text1"/>
         </w:rPr>
-        <w:t xml:space="preserve">object </w:t>
-      </w:r>
-      <w:r>
-        <w:rPr>
-          <w:color w:val="000000" w:themeColor="text1"/>
-        </w:rPr>
         <w:t>:</w:t>
       </w:r>
-      <w:proofErr w:type="gramEnd"/>
     </w:p>
     <w:p>
       <w:pPr>
@@ -8994,19 +8834,11 @@
           <w:color w:val="000000" w:themeColor="text1"/>
         </w:rPr>
       </w:pPr>
-      <w:proofErr w:type="gramStart"/>
       <w:r>
         <w:rPr>
           <w:color w:val="000000" w:themeColor="text1"/>
         </w:rPr>
-        <w:t>HIPS(</w:t>
-      </w:r>
-      <w:proofErr w:type="gramEnd"/>
-      <w:r>
-        <w:rPr>
-          <w:color w:val="000000" w:themeColor="text1"/>
-        </w:rPr>
-        <w:t xml:space="preserve">high impact </w:t>
+        <w:t xml:space="preserve">HIPS(high impact </w:t>
       </w:r>
       <w:proofErr w:type="spellStart"/>
       <w:r>
@@ -9035,14 +8867,12 @@
           <w:color w:val="000000" w:themeColor="text1"/>
         </w:rPr>
       </w:pPr>
-      <w:proofErr w:type="gramStart"/>
       <w:r>
         <w:rPr>
           <w:color w:val="000000" w:themeColor="text1"/>
         </w:rPr>
         <w:t>ABS(</w:t>
       </w:r>
-      <w:proofErr w:type="gramEnd"/>
       <w:r>
         <w:rPr>
           <w:rStyle w:val="Emphasis"/>
@@ -9070,19 +8900,11 @@
           <w:color w:val="000000" w:themeColor="text1"/>
         </w:rPr>
       </w:pPr>
-      <w:proofErr w:type="gramStart"/>
       <w:r>
         <w:rPr>
           <w:color w:val="000000" w:themeColor="text1"/>
         </w:rPr>
-        <w:t>PLA(</w:t>
-      </w:r>
-      <w:proofErr w:type="gramEnd"/>
-      <w:r>
-        <w:rPr>
-          <w:color w:val="000000" w:themeColor="text1"/>
-        </w:rPr>
-        <w:t>polylactic acid).</w:t>
+        <w:t>PLA(polylactic acid).</w:t>
       </w:r>
     </w:p>
     <w:p>
@@ -9308,13 +9130,8 @@
         <w:t xml:space="preserve"> metal </w:t>
       </w:r>
       <w:proofErr w:type="spellStart"/>
-      <w:proofErr w:type="gramStart"/>
-      <w:r>
-        <w:t>plates,fiber</w:t>
-      </w:r>
-      <w:proofErr w:type="gramEnd"/>
-      <w:r>
-        <w:t>,or</w:t>
+      <w:r>
+        <w:t>plates,fiber,or</w:t>
       </w:r>
       <w:proofErr w:type="spellEnd"/>
       <w:r>
@@ -9326,29 +9143,13 @@
         <w:spacing w:line="360" w:lineRule="auto"/>
       </w:pPr>
       <w:r>
-        <w:t xml:space="preserve">Metal plates are hard to work with. </w:t>
-      </w:r>
-      <w:proofErr w:type="gramStart"/>
-      <w:r>
-        <w:t>Cutting ,drilling</w:t>
-      </w:r>
-      <w:proofErr w:type="gramEnd"/>
-      <w:r>
-        <w:t>, and welding requires special tools &amp; too much efforts</w:t>
+        <w:t>Metal plates are hard to work with. Cutting ,drilling, and welding requires special tools &amp; too much efforts</w:t>
       </w:r>
       <w:r>
         <w:t xml:space="preserve">. </w:t>
       </w:r>
       <w:r>
-        <w:t xml:space="preserve"> But MDF can be cut using normal hack-saw </w:t>
-      </w:r>
-      <w:proofErr w:type="gramStart"/>
-      <w:r>
-        <w:t>blade ,</w:t>
-      </w:r>
-      <w:proofErr w:type="gramEnd"/>
-      <w:r>
-        <w:t xml:space="preserve"> and drilling can also be done easily.</w:t>
+        <w:t xml:space="preserve"> But MDF can be cut using normal hack-saw blade , and drilling can also be done easily.</w:t>
       </w:r>
     </w:p>
     <w:p>
@@ -9361,23 +9162,13 @@
           <w:shd w:val="clear" w:color="auto" w:fill="FFFFFF"/>
         </w:rPr>
       </w:pPr>
-      <w:proofErr w:type="gramStart"/>
       <w:r>
         <w:rPr>
           <w:bCs/>
           <w:color w:val="000000"/>
           <w:shd w:val="clear" w:color="auto" w:fill="FFFFFF"/>
         </w:rPr>
-        <w:t>So</w:t>
-      </w:r>
-      <w:proofErr w:type="gramEnd"/>
-      <w:r>
-        <w:rPr>
-          <w:bCs/>
-          <w:color w:val="000000"/>
-          <w:shd w:val="clear" w:color="auto" w:fill="FFFFFF"/>
-        </w:rPr>
-        <w:t xml:space="preserve"> we used MDF material (Medium Density Fibreboard) to make the </w:t>
+        <w:t xml:space="preserve">So we used MDF material (Medium Density Fibreboard) to make the </w:t>
       </w:r>
       <w:proofErr w:type="spellStart"/>
       <w:r>
@@ -9773,25 +9564,18 @@
         <w:t xml:space="preserve">We used M3 mounting screws to assemble the </w:t>
       </w:r>
       <w:proofErr w:type="spellStart"/>
-      <w:proofErr w:type="gramStart"/>
       <w:r>
         <w:t>chasis</w:t>
       </w:r>
       <w:proofErr w:type="spellEnd"/>
       <w:r>
-        <w:t xml:space="preserve"> .</w:t>
-      </w:r>
-      <w:proofErr w:type="gramEnd"/>
-      <w:r>
-        <w:t xml:space="preserve"> we made 3 compartments for battery </w:t>
+        <w:t xml:space="preserve"> . we made 3 compartments for battery </w:t>
       </w:r>
       <w:proofErr w:type="spellStart"/>
-      <w:proofErr w:type="gramStart"/>
       <w:r>
         <w:t>pack,controller</w:t>
       </w:r>
       <w:proofErr w:type="spellEnd"/>
-      <w:proofErr w:type="gramEnd"/>
       <w:r>
         <w:t xml:space="preserve"> </w:t>
       </w:r>
@@ -16302,7 +16086,7 @@
 </file>
 
 <file path=customXml/itemProps1.xml><?xml version="1.0" encoding="utf-8"?>
-<ds:datastoreItem xmlns:ds="http://schemas.openxmlformats.org/officeDocument/2006/customXml" ds:itemID="{DFE71467-9323-4E0A-8523-D33FC8A9E83B}">
+<ds:datastoreItem xmlns:ds="http://schemas.openxmlformats.org/officeDocument/2006/customXml" ds:itemID="{4486324A-9A79-4BB3-BE74-7AF72499565E}">
   <ds:schemaRefs>
     <ds:schemaRef ds:uri="http://schemas.openxmlformats.org/officeDocument/2006/bibliography"/>
   </ds:schemaRefs>

</xml_diff>